<commit_message>
🌿: Thursday, June 1, 2023 at 9:03:28 AM Eastern European Summer Time
</commit_message>
<xml_diff>
--- a/year1-term2/CDM/control-test/звіт.docx
+++ b/year1-term2/CDM/control-test/звіт.docx
@@ -1024,7 +1024,15 @@
         <w:ind w:firstLine="851"/>
       </w:pPr>
       <w:r>
-        <w:t>5. Використовуючи алгоритм Дейкстри, знайдіть мінімальний шлях.</w:t>
+        <w:t xml:space="preserve">5. Використовуючи алгоритм </w:t>
+      </w:r>
+      <w:proofErr w:type="spellStart"/>
+      <w:r>
+        <w:t>Дейкстри</w:t>
+      </w:r>
+      <w:proofErr w:type="spellEnd"/>
+      <w:r>
+        <w:t>, знайдіть мінімальний шлях.</w:t>
       </w:r>
     </w:p>
     <w:p>
@@ -1160,7 +1168,7 @@
         <w:t xml:space="preserve"> </w:t>
       </w:r>
       <w:r>
-        <w:t>2", який можна обчислити як 7! / (2! * (7-2)!), де "!" позначає фактор-функцію. В результаті ми отримуємо 21.</w:t>
+        <w:t>2", який можна обчислити як 7! / (2! * (7-2)!). В результаті ми отримуємо 21.</w:t>
       </w:r>
       <w:r>
         <w:rPr>
@@ -1192,11 +1200,68 @@
         <w:spacing w:after="0" w:line="360" w:lineRule="auto"/>
         <w:ind w:firstLine="851"/>
         <w:rPr>
+          <w:noProof/>
+        </w:rPr>
+      </w:pPr>
+      <w:r>
+        <w:t>За принципом множення, загальна кількість способів вибрати два різних зошити і одну ручку дорівнює 21 * 4 = 84. Отже, є 84 різних способи зробити цю покупку.</w:t>
+      </w:r>
+      <w:r>
+        <w:rPr>
+          <w:noProof/>
+        </w:rPr>
+        <w:t xml:space="preserve"> </w:t>
+      </w:r>
+    </w:p>
+    <w:p>
+      <w:pPr>
+        <w:spacing w:after="0" w:line="360" w:lineRule="auto"/>
+        <w:ind w:firstLine="142"/>
+        <w:jc w:val="center"/>
+        <w:rPr>
           <w:lang w:val="en-US"/>
         </w:rPr>
       </w:pPr>
       <w:r>
-        <w:t>За принципом множення, загальна кількість способів вибрати два різних зошити і одну ручку дорівнює 21 * 4 = 84. Отже, є 84 різних способи зробити цю покупку.</w:t>
+        <w:rPr>
+          <w:noProof/>
+        </w:rPr>
+        <w:lastRenderedPageBreak/>
+        <w:drawing>
+          <wp:inline distT="0" distB="0" distL="0" distR="0" wp14:anchorId="2DFBD3CF" wp14:editId="3E29507C">
+            <wp:extent cx="5731510" cy="1939925"/>
+            <wp:effectExtent l="0" t="0" r="2540" b="3175"/>
+            <wp:docPr id="7" name="Рисунок 7"/>
+            <wp:cNvGraphicFramePr>
+              <a:graphicFrameLocks xmlns:a="http://schemas.openxmlformats.org/drawingml/2006/main" noChangeAspect="1"/>
+            </wp:cNvGraphicFramePr>
+            <a:graphic xmlns:a="http://schemas.openxmlformats.org/drawingml/2006/main">
+              <a:graphicData uri="http://schemas.openxmlformats.org/drawingml/2006/picture">
+                <pic:pic xmlns:pic="http://schemas.openxmlformats.org/drawingml/2006/picture">
+                  <pic:nvPicPr>
+                    <pic:cNvPr id="1" name=""/>
+                    <pic:cNvPicPr/>
+                  </pic:nvPicPr>
+                  <pic:blipFill>
+                    <a:blip r:embed="rId9"/>
+                    <a:stretch>
+                      <a:fillRect/>
+                    </a:stretch>
+                  </pic:blipFill>
+                  <pic:spPr>
+                    <a:xfrm>
+                      <a:off x="0" y="0"/>
+                      <a:ext cx="5731510" cy="1939925"/>
+                    </a:xfrm>
+                    <a:prstGeom prst="rect">
+                      <a:avLst/>
+                    </a:prstGeom>
+                  </pic:spPr>
+                </pic:pic>
+              </a:graphicData>
+            </a:graphic>
+          </wp:inline>
+        </w:drawing>
       </w:r>
     </w:p>
     <w:p>
@@ -1240,17 +1305,87 @@
       <w:pPr>
         <w:spacing w:after="0" w:line="360" w:lineRule="auto"/>
         <w:ind w:firstLine="851"/>
+        <w:rPr>
+          <w:lang w:val="en-US"/>
+        </w:rPr>
       </w:pPr>
       <w:r>
         <w:rPr>
           <w:b/>
           <w:bCs/>
         </w:rPr>
+        <w:t>Розв’язок</w:t>
+      </w:r>
+      <w:r>
+        <w:t xml:space="preserve">: </w:t>
+      </w:r>
+      <w:r>
+        <w:t>Якщо у нас є матеріал 5 різних кольорів і ми хочемо зробити триколірний смугастий прапор, ми можемо підібрати кольори для смуг у 5 * 5 * 5 = 125 способами. Оскільки для кожної смуги у нас є 5 варіантів кольорів.</w:t>
+      </w:r>
+      <w:r>
+        <w:rPr>
+          <w:lang w:val="en-US"/>
+        </w:rPr>
+        <w:t xml:space="preserve"> </w:t>
+      </w:r>
+    </w:p>
+    <w:p>
+      <w:pPr>
+        <w:spacing w:after="0" w:line="360" w:lineRule="auto"/>
+        <w:ind w:firstLine="851"/>
+      </w:pPr>
+      <w:r>
+        <w:t>Якщо одна зі смуг має бути червоною, то у нас є дві смуги, що залишилися, для яких ми можемо вибрати кольори. Оскільки для кожної смуги все ще є 5 варіантів кольорів, існує 5 * 5 = 25 способів зробити триколірний смугастий прапор з однією червоною смугою.</w:t>
+      </w:r>
+      <w:r>
+        <w:t xml:space="preserve"> </w:t>
+      </w:r>
+    </w:p>
+    <w:p>
+      <w:pPr>
+        <w:spacing w:after="0" w:line="360" w:lineRule="auto"/>
+        <w:jc w:val="center"/>
+      </w:pPr>
+      <w:r>
+        <w:rPr>
+          <w:noProof/>
+        </w:rPr>
         <w:lastRenderedPageBreak/>
-        <w:t>Розв’язок</w:t>
-      </w:r>
-      <w:r>
-        <w:t xml:space="preserve">: </w:t>
+        <w:drawing>
+          <wp:inline distT="0" distB="0" distL="0" distR="0" wp14:anchorId="592D8287" wp14:editId="7A09BE95">
+            <wp:extent cx="5731510" cy="4041140"/>
+            <wp:effectExtent l="0" t="0" r="2540" b="0"/>
+            <wp:docPr id="8" name="Рисунок 8"/>
+            <wp:cNvGraphicFramePr>
+              <a:graphicFrameLocks xmlns:a="http://schemas.openxmlformats.org/drawingml/2006/main" noChangeAspect="1"/>
+            </wp:cNvGraphicFramePr>
+            <a:graphic xmlns:a="http://schemas.openxmlformats.org/drawingml/2006/main">
+              <a:graphicData uri="http://schemas.openxmlformats.org/drawingml/2006/picture">
+                <pic:pic xmlns:pic="http://schemas.openxmlformats.org/drawingml/2006/picture">
+                  <pic:nvPicPr>
+                    <pic:cNvPr id="1" name=""/>
+                    <pic:cNvPicPr/>
+                  </pic:nvPicPr>
+                  <pic:blipFill>
+                    <a:blip r:embed="rId10"/>
+                    <a:stretch>
+                      <a:fillRect/>
+                    </a:stretch>
+                  </pic:blipFill>
+                  <pic:spPr>
+                    <a:xfrm>
+                      <a:off x="0" y="0"/>
+                      <a:ext cx="5731510" cy="4041140"/>
+                    </a:xfrm>
+                    <a:prstGeom prst="rect">
+                      <a:avLst/>
+                    </a:prstGeom>
+                  </pic:spPr>
+                </pic:pic>
+              </a:graphicData>
+            </a:graphic>
+          </wp:inline>
+        </w:drawing>
       </w:r>
     </w:p>
     <w:p>
@@ -1349,6 +1484,53 @@
     <w:p>
       <w:pPr>
         <w:spacing w:after="0" w:line="360" w:lineRule="auto"/>
+        <w:jc w:val="center"/>
+      </w:pPr>
+      <w:r>
+        <w:rPr>
+          <w:noProof/>
+        </w:rPr>
+        <w:lastRenderedPageBreak/>
+        <w:drawing>
+          <wp:inline distT="0" distB="0" distL="0" distR="0" wp14:anchorId="50E8C217" wp14:editId="605154D3">
+            <wp:extent cx="5731510" cy="3241040"/>
+            <wp:effectExtent l="0" t="0" r="2540" b="0"/>
+            <wp:docPr id="9" name="Рисунок 9"/>
+            <wp:cNvGraphicFramePr>
+              <a:graphicFrameLocks xmlns:a="http://schemas.openxmlformats.org/drawingml/2006/main" noChangeAspect="1"/>
+            </wp:cNvGraphicFramePr>
+            <a:graphic xmlns:a="http://schemas.openxmlformats.org/drawingml/2006/main">
+              <a:graphicData uri="http://schemas.openxmlformats.org/drawingml/2006/picture">
+                <pic:pic xmlns:pic="http://schemas.openxmlformats.org/drawingml/2006/picture">
+                  <pic:nvPicPr>
+                    <pic:cNvPr id="1" name=""/>
+                    <pic:cNvPicPr/>
+                  </pic:nvPicPr>
+                  <pic:blipFill>
+                    <a:blip r:embed="rId11"/>
+                    <a:stretch>
+                      <a:fillRect/>
+                    </a:stretch>
+                  </pic:blipFill>
+                  <pic:spPr>
+                    <a:xfrm>
+                      <a:off x="0" y="0"/>
+                      <a:ext cx="5731510" cy="3241040"/>
+                    </a:xfrm>
+                    <a:prstGeom prst="rect">
+                      <a:avLst/>
+                    </a:prstGeom>
+                  </pic:spPr>
+                </pic:pic>
+              </a:graphicData>
+            </a:graphic>
+          </wp:inline>
+        </w:drawing>
+      </w:r>
+    </w:p>
+    <w:p>
+      <w:pPr>
+        <w:spacing w:after="0" w:line="360" w:lineRule="auto"/>
         <w:ind w:firstLine="851"/>
       </w:pPr>
     </w:p>
@@ -1379,9 +1561,11 @@
       <w:r>
         <w:t xml:space="preserve">Використовуючи алгоритм Прима, знайдіть мінімальне </w:t>
       </w:r>
+      <w:proofErr w:type="spellStart"/>
       <w:r>
         <w:t>остовне</w:t>
       </w:r>
+      <w:proofErr w:type="spellEnd"/>
       <w:r>
         <w:t xml:space="preserve"> дерево.</w:t>
       </w:r>
@@ -1476,7 +1660,15 @@
         <w:t xml:space="preserve">: </w:t>
       </w:r>
       <w:r>
-        <w:t>Використовуючи алгоритм Дейкстри, знайдіть мінімальний шлях.</w:t>
+        <w:t xml:space="preserve">Використовуючи алгоритм </w:t>
+      </w:r>
+      <w:proofErr w:type="spellStart"/>
+      <w:r>
+        <w:t>Дейкстри</w:t>
+      </w:r>
+      <w:proofErr w:type="spellEnd"/>
+      <w:r>
+        <w:t>, знайдіть мінімальний шлях.</w:t>
       </w:r>
     </w:p>
     <w:p>

</xml_diff>

<commit_message>
🌿: Thursday, June 1, 2023 at 9:48:50 AM Eastern European Summer Time
</commit_message>
<xml_diff>
--- a/year1-term2/CDM/control-test/звіт.docx
+++ b/year1-term2/CDM/control-test/звіт.docx
@@ -1024,15 +1024,7 @@
         <w:ind w:firstLine="851"/>
       </w:pPr>
       <w:r>
-        <w:t xml:space="preserve">5. Використовуючи алгоритм </w:t>
-      </w:r>
-      <w:proofErr w:type="spellStart"/>
-      <w:r>
-        <w:t>Дейкстри</w:t>
-      </w:r>
-      <w:proofErr w:type="spellEnd"/>
-      <w:r>
-        <w:t>, знайдіть мінімальний шлях.</w:t>
+        <w:t>5. Використовуючи алгоритм Дейкстри, знайдіть мінімальний шлях.</w:t>
       </w:r>
     </w:p>
     <w:p>
@@ -1561,11 +1553,9 @@
       <w:r>
         <w:t xml:space="preserve">Використовуючи алгоритм Прима, знайдіть мінімальне </w:t>
       </w:r>
-      <w:proofErr w:type="spellStart"/>
       <w:r>
         <w:t>остовне</w:t>
       </w:r>
-      <w:proofErr w:type="spellEnd"/>
       <w:r>
         <w:t xml:space="preserve"> дерево.</w:t>
       </w:r>
@@ -1632,6 +1622,100 @@
     <w:p>
       <w:pPr>
         <w:spacing w:after="0" w:line="360" w:lineRule="auto"/>
+        <w:jc w:val="center"/>
+      </w:pPr>
+      <w:r>
+        <w:rPr>
+          <w:noProof/>
+        </w:rPr>
+        <w:lastRenderedPageBreak/>
+        <w:drawing>
+          <wp:inline distT="0" distB="0" distL="0" distR="0" wp14:anchorId="5D8D4EA6" wp14:editId="628799AB">
+            <wp:extent cx="5731510" cy="7957820"/>
+            <wp:effectExtent l="0" t="0" r="2540" b="5080"/>
+            <wp:docPr id="10" name="Рисунок 10"/>
+            <wp:cNvGraphicFramePr>
+              <a:graphicFrameLocks xmlns:a="http://schemas.openxmlformats.org/drawingml/2006/main" noChangeAspect="1"/>
+            </wp:cNvGraphicFramePr>
+            <a:graphic xmlns:a="http://schemas.openxmlformats.org/drawingml/2006/main">
+              <a:graphicData uri="http://schemas.openxmlformats.org/drawingml/2006/picture">
+                <pic:pic xmlns:pic="http://schemas.openxmlformats.org/drawingml/2006/picture">
+                  <pic:nvPicPr>
+                    <pic:cNvPr id="1" name=""/>
+                    <pic:cNvPicPr/>
+                  </pic:nvPicPr>
+                  <pic:blipFill>
+                    <a:blip r:embed="rId12"/>
+                    <a:stretch>
+                      <a:fillRect/>
+                    </a:stretch>
+                  </pic:blipFill>
+                  <pic:spPr>
+                    <a:xfrm>
+                      <a:off x="0" y="0"/>
+                      <a:ext cx="5731510" cy="7957820"/>
+                    </a:xfrm>
+                    <a:prstGeom prst="rect">
+                      <a:avLst/>
+                    </a:prstGeom>
+                  </pic:spPr>
+                </pic:pic>
+              </a:graphicData>
+            </a:graphic>
+          </wp:inline>
+        </w:drawing>
+      </w:r>
+    </w:p>
+    <w:p>
+      <w:pPr>
+        <w:spacing w:after="0" w:line="360" w:lineRule="auto"/>
+        <w:jc w:val="center"/>
+      </w:pPr>
+      <w:r>
+        <w:rPr>
+          <w:noProof/>
+        </w:rPr>
+        <w:lastRenderedPageBreak/>
+        <w:drawing>
+          <wp:inline distT="0" distB="0" distL="0" distR="0" wp14:anchorId="0021CBE5" wp14:editId="1ED88DF1">
+            <wp:extent cx="5731510" cy="5430520"/>
+            <wp:effectExtent l="0" t="0" r="2540" b="0"/>
+            <wp:docPr id="11" name="Рисунок 11"/>
+            <wp:cNvGraphicFramePr>
+              <a:graphicFrameLocks xmlns:a="http://schemas.openxmlformats.org/drawingml/2006/main" noChangeAspect="1"/>
+            </wp:cNvGraphicFramePr>
+            <a:graphic xmlns:a="http://schemas.openxmlformats.org/drawingml/2006/main">
+              <a:graphicData uri="http://schemas.openxmlformats.org/drawingml/2006/picture">
+                <pic:pic xmlns:pic="http://schemas.openxmlformats.org/drawingml/2006/picture">
+                  <pic:nvPicPr>
+                    <pic:cNvPr id="1" name=""/>
+                    <pic:cNvPicPr/>
+                  </pic:nvPicPr>
+                  <pic:blipFill>
+                    <a:blip r:embed="rId13"/>
+                    <a:stretch>
+                      <a:fillRect/>
+                    </a:stretch>
+                  </pic:blipFill>
+                  <pic:spPr>
+                    <a:xfrm>
+                      <a:off x="0" y="0"/>
+                      <a:ext cx="5731510" cy="5430520"/>
+                    </a:xfrm>
+                    <a:prstGeom prst="rect">
+                      <a:avLst/>
+                    </a:prstGeom>
+                  </pic:spPr>
+                </pic:pic>
+              </a:graphicData>
+            </a:graphic>
+          </wp:inline>
+        </w:drawing>
+      </w:r>
+    </w:p>
+    <w:p>
+      <w:pPr>
+        <w:spacing w:after="0" w:line="360" w:lineRule="auto"/>
         <w:ind w:firstLine="851"/>
       </w:pPr>
     </w:p>
@@ -1660,15 +1744,7 @@
         <w:t xml:space="preserve">: </w:t>
       </w:r>
       <w:r>
-        <w:t xml:space="preserve">Використовуючи алгоритм </w:t>
-      </w:r>
-      <w:proofErr w:type="spellStart"/>
-      <w:r>
-        <w:t>Дейкстри</w:t>
-      </w:r>
-      <w:proofErr w:type="spellEnd"/>
-      <w:r>
-        <w:t>, знайдіть мінімальний шлях.</w:t>
+        <w:t>Використовуючи алгоритм Дейкстри, знайдіть мінімальний шлях.</w:t>
       </w:r>
     </w:p>
     <w:p>

</xml_diff>

<commit_message>
modified звіт.docx added звіт.pdf
</commit_message>
<xml_diff>
--- a/year1-term2/CDM/control-test/звіт.docx
+++ b/year1-term2/CDM/control-test/звіт.docx
@@ -382,20 +382,16 @@
                 <w:noProof/>
                 <w:webHidden/>
               </w:rPr>
-            </w:r>
-            <w:r>
-              <w:rPr>
-                <w:noProof/>
-                <w:webHidden/>
-              </w:rPr>
               <w:fldChar w:fldCharType="separate"/>
             </w:r>
             <w:r>
               <w:rPr>
-                <w:noProof/>
-                <w:webHidden/>
-              </w:rPr>
-              <w:t>3</w:t>
+                <w:b/>
+                <w:bCs/>
+                <w:noProof/>
+                <w:webHidden/>
+              </w:rPr>
+              <w:t>Помилка! Закладку не визначено.</w:t>
             </w:r>
             <w:r>
               <w:rPr>
@@ -453,20 +449,16 @@
                 <w:noProof/>
                 <w:webHidden/>
               </w:rPr>
-            </w:r>
-            <w:r>
-              <w:rPr>
-                <w:noProof/>
-                <w:webHidden/>
-              </w:rPr>
               <w:fldChar w:fldCharType="separate"/>
             </w:r>
             <w:r>
               <w:rPr>
-                <w:noProof/>
-                <w:webHidden/>
-              </w:rPr>
-              <w:t>3</w:t>
+                <w:b/>
+                <w:bCs/>
+                <w:noProof/>
+                <w:webHidden/>
+              </w:rPr>
+              <w:t>Помилка! Закладку не визначено.</w:t>
             </w:r>
             <w:r>
               <w:rPr>
@@ -524,20 +516,16 @@
                 <w:noProof/>
                 <w:webHidden/>
               </w:rPr>
-            </w:r>
-            <w:r>
-              <w:rPr>
-                <w:noProof/>
-                <w:webHidden/>
-              </w:rPr>
               <w:fldChar w:fldCharType="separate"/>
             </w:r>
             <w:r>
               <w:rPr>
-                <w:noProof/>
-                <w:webHidden/>
-              </w:rPr>
-              <w:t>3</w:t>
+                <w:b/>
+                <w:bCs/>
+                <w:noProof/>
+                <w:webHidden/>
+              </w:rPr>
+              <w:t>Помилка! Закладку не визначено.</w:t>
             </w:r>
             <w:r>
               <w:rPr>
@@ -595,20 +583,16 @@
                 <w:noProof/>
                 <w:webHidden/>
               </w:rPr>
-            </w:r>
-            <w:r>
-              <w:rPr>
-                <w:noProof/>
-                <w:webHidden/>
-              </w:rPr>
               <w:fldChar w:fldCharType="separate"/>
             </w:r>
             <w:r>
               <w:rPr>
-                <w:noProof/>
-                <w:webHidden/>
-              </w:rPr>
-              <w:t>3</w:t>
+                <w:b/>
+                <w:bCs/>
+                <w:noProof/>
+                <w:webHidden/>
+              </w:rPr>
+              <w:t>Помилка! Закладку не визначено.</w:t>
             </w:r>
             <w:r>
               <w:rPr>
@@ -666,20 +650,16 @@
                 <w:noProof/>
                 <w:webHidden/>
               </w:rPr>
-            </w:r>
-            <w:r>
-              <w:rPr>
-                <w:noProof/>
-                <w:webHidden/>
-              </w:rPr>
               <w:fldChar w:fldCharType="separate"/>
             </w:r>
             <w:r>
               <w:rPr>
-                <w:noProof/>
-                <w:webHidden/>
-              </w:rPr>
-              <w:t>3</w:t>
+                <w:b/>
+                <w:bCs/>
+                <w:noProof/>
+                <w:webHidden/>
+              </w:rPr>
+              <w:t>Помилка! Закладку не визначено.</w:t>
             </w:r>
             <w:r>
               <w:rPr>
@@ -737,20 +717,16 @@
                 <w:noProof/>
                 <w:webHidden/>
               </w:rPr>
-            </w:r>
-            <w:r>
-              <w:rPr>
-                <w:noProof/>
-                <w:webHidden/>
-              </w:rPr>
               <w:fldChar w:fldCharType="separate"/>
             </w:r>
             <w:r>
               <w:rPr>
-                <w:noProof/>
-                <w:webHidden/>
-              </w:rPr>
-              <w:t>3</w:t>
+                <w:b/>
+                <w:bCs/>
+                <w:noProof/>
+                <w:webHidden/>
+              </w:rPr>
+              <w:t>Помилка! Закладку не визначено.</w:t>
             </w:r>
             <w:r>
               <w:rPr>
@@ -808,20 +784,16 @@
                 <w:noProof/>
                 <w:webHidden/>
               </w:rPr>
-            </w:r>
-            <w:r>
-              <w:rPr>
-                <w:noProof/>
-                <w:webHidden/>
-              </w:rPr>
               <w:fldChar w:fldCharType="separate"/>
             </w:r>
             <w:r>
               <w:rPr>
-                <w:noProof/>
-                <w:webHidden/>
-              </w:rPr>
-              <w:t>4</w:t>
+                <w:b/>
+                <w:bCs/>
+                <w:noProof/>
+                <w:webHidden/>
+              </w:rPr>
+              <w:t>Помилка! Закладку не визначено.</w:t>
             </w:r>
             <w:r>
               <w:rPr>
@@ -1024,7 +996,15 @@
         <w:ind w:firstLine="851"/>
       </w:pPr>
       <w:r>
-        <w:t>5. Використовуючи алгоритм Дейкстри, знайдіть мінімальний шлях.</w:t>
+        <w:t xml:space="preserve">5. Використовуючи алгоритм </w:t>
+      </w:r>
+      <w:proofErr w:type="spellStart"/>
+      <w:r>
+        <w:t>Дейкстри</w:t>
+      </w:r>
+      <w:proofErr w:type="spellEnd"/>
+      <w:r>
+        <w:t>, знайдіть мінімальний шлях.</w:t>
       </w:r>
     </w:p>
     <w:p>
@@ -1553,9 +1533,11 @@
       <w:r>
         <w:t xml:space="preserve">Використовуючи алгоритм Прима, знайдіть мінімальне </w:t>
       </w:r>
+      <w:proofErr w:type="spellStart"/>
       <w:r>
         <w:t>остовне</w:t>
       </w:r>
+      <w:proofErr w:type="spellEnd"/>
       <w:r>
         <w:t xml:space="preserve"> дерево.</w:t>
       </w:r>
@@ -1744,7 +1726,15 @@
         <w:t xml:space="preserve">: </w:t>
       </w:r>
       <w:r>
-        <w:t>Використовуючи алгоритм Дейкстри, знайдіть мінімальний шлях.</w:t>
+        <w:t xml:space="preserve">Використовуючи алгоритм </w:t>
+      </w:r>
+      <w:proofErr w:type="spellStart"/>
+      <w:r>
+        <w:t>Дейкстри</w:t>
+      </w:r>
+      <w:proofErr w:type="spellEnd"/>
+      <w:r>
+        <w:t>, знайдіть мінімальний шлях.</w:t>
       </w:r>
     </w:p>
     <w:p>
@@ -1805,6 +1795,52 @@
       </w:r>
       <w:r>
         <w:t xml:space="preserve">: </w:t>
+      </w:r>
+    </w:p>
+    <w:p>
+      <w:pPr>
+        <w:spacing w:after="0" w:line="360" w:lineRule="auto"/>
+        <w:jc w:val="center"/>
+      </w:pPr>
+      <w:r>
+        <w:rPr>
+          <w:noProof/>
+        </w:rPr>
+        <w:drawing>
+          <wp:inline distT="0" distB="0" distL="0" distR="0" wp14:anchorId="60DE5C0A" wp14:editId="0A4D2DB7">
+            <wp:extent cx="5731510" cy="5010150"/>
+            <wp:effectExtent l="0" t="0" r="2540" b="0"/>
+            <wp:docPr id="12" name="Рисунок 12"/>
+            <wp:cNvGraphicFramePr>
+              <a:graphicFrameLocks xmlns:a="http://schemas.openxmlformats.org/drawingml/2006/main" noChangeAspect="1"/>
+            </wp:cNvGraphicFramePr>
+            <a:graphic xmlns:a="http://schemas.openxmlformats.org/drawingml/2006/main">
+              <a:graphicData uri="http://schemas.openxmlformats.org/drawingml/2006/picture">
+                <pic:pic xmlns:pic="http://schemas.openxmlformats.org/drawingml/2006/picture">
+                  <pic:nvPicPr>
+                    <pic:cNvPr id="1" name=""/>
+                    <pic:cNvPicPr/>
+                  </pic:nvPicPr>
+                  <pic:blipFill>
+                    <a:blip r:embed="rId14"/>
+                    <a:stretch>
+                      <a:fillRect/>
+                    </a:stretch>
+                  </pic:blipFill>
+                  <pic:spPr>
+                    <a:xfrm>
+                      <a:off x="0" y="0"/>
+                      <a:ext cx="5731510" cy="5010150"/>
+                    </a:xfrm>
+                    <a:prstGeom prst="rect">
+                      <a:avLst/>
+                    </a:prstGeom>
+                  </pic:spPr>
+                </pic:pic>
+              </a:graphicData>
+            </a:graphic>
+          </wp:inline>
+        </w:drawing>
       </w:r>
     </w:p>
     <w:sectPr>

</xml_diff>